<commit_message>
Adicionado até a ROW 5
</commit_message>
<xml_diff>
--- a/HTML5Application/public_html/Redação.docx
+++ b/HTML5Application/public_html/Redação.docx
@@ -3,60 +3,82 @@
 <w:document xmlns:wpc="http://schemas.microsoft.com/office/word/2010/wordprocessingCanvas" xmlns:cx="http://schemas.microsoft.com/office/drawing/2014/chartex" xmlns:cx1="http://schemas.microsoft.com/office/drawing/2015/9/8/chartex" xmlns:mc="http://schemas.openxmlformats.org/markup-compatibility/2006" xmlns:o="urn:schemas-microsoft-com:office:office" xmlns:r="http://schemas.openxmlformats.org/officeDocument/2006/relationships" xmlns:m="http://schemas.openxmlformats.org/officeDocument/2006/math" xmlns:v="urn:schemas-microsoft-com:vml" xmlns:wp14="http://schemas.microsoft.com/office/word/2010/wordprocessingDrawing" xmlns:wp="http://schemas.openxmlformats.org/drawingml/2006/wordprocessingDrawing" xmlns:w10="urn:schemas-microsoft-com:office:word" xmlns:w="http://schemas.openxmlformats.org/wordprocessingml/2006/main" xmlns:w14="http://schemas.microsoft.com/office/word/2010/wordml" xmlns:w15="http://schemas.microsoft.com/office/word/2012/wordml" xmlns:w16se="http://schemas.microsoft.com/office/word/2015/wordml/symex" xmlns:wpg="http://schemas.microsoft.com/office/word/2010/wordprocessingGroup" xmlns:wpi="http://schemas.microsoft.com/office/word/2010/wordprocessingInk" xmlns:wne="http://schemas.microsoft.com/office/word/2006/wordml" xmlns:wps="http://schemas.microsoft.com/office/word/2010/wordprocessingShape" mc:Ignorable="w14 w15 w16se wp14">
   <w:body>
     <w:p>
-      <w:proofErr w:type="spellStart"/>
-      <w:r>
-        <w:t>Alcir’s</w:t>
-      </w:r>
-      <w:proofErr w:type="spellEnd"/>
-      <w:r>
-        <w:t xml:space="preserve"> </w:t>
-      </w:r>
-      <w:proofErr w:type="spellStart"/>
-      <w:r>
-        <w:t>Vip</w:t>
-      </w:r>
-      <w:proofErr w:type="spellEnd"/>
-      <w:r>
-        <w:t xml:space="preserve"> Classes</w:t>
-      </w:r>
-    </w:p>
-    <w:p/>
-    <w:p/>
-    <w:p>
-      <w:r>
-        <w:t>Aulas particulares de inglês, aulas para todos os níveis, conversação para entrevistas de emprego, ESP (</w:t>
-      </w:r>
-      <w:proofErr w:type="spellStart"/>
-      <w:r>
-        <w:t>English</w:t>
-      </w:r>
-      <w:proofErr w:type="spellEnd"/>
-      <w:r>
-        <w:t xml:space="preserve"> </w:t>
-      </w:r>
-      <w:proofErr w:type="spellStart"/>
-      <w:r>
-        <w:t>Specific</w:t>
-      </w:r>
-      <w:proofErr w:type="spellEnd"/>
-      <w:r>
-        <w:t xml:space="preserve"> </w:t>
-      </w:r>
-      <w:proofErr w:type="spellStart"/>
-      <w:r>
-        <w:t>Purpose</w:t>
-      </w:r>
-      <w:proofErr w:type="spellEnd"/>
-      <w:r>
-        <w:t xml:space="preserve">), para engenheiros, business, </w:t>
-      </w:r>
-      <w:proofErr w:type="spellStart"/>
-      <w:r>
-        <w:t>comex</w:t>
-      </w:r>
-      <w:proofErr w:type="spellEnd"/>
-      <w:r>
-        <w:t>, comissários de bordo, profissionais da área de logística, aulas dinâmicas e diferenciadas focadas para a comunicação.</w:t>
+      <w:r>
+        <w:t>Alcir’s Vip Classes</w:t>
+      </w:r>
+    </w:p>
+    <w:p>
+      <w:pPr>
+        <w:shd w:val="clear" w:color="auto" w:fill="FFFFFF"/>
+        <w:spacing w:after="0" w:line="240" w:lineRule="auto"/>
+        <w:outlineLvl w:val="1"/>
+        <w:rPr>
+          <w:rFonts w:ascii="PT Serif" w:eastAsia="Times New Roman" w:hAnsi="PT Serif" w:cs="Times New Roman"/>
+          <w:color w:val="13242A"/>
+          <w:sz w:val="69"/>
+          <w:szCs w:val="69"/>
+          <w:lang w:eastAsia="pt-BR"/>
+        </w:rPr>
+      </w:pPr>
+      <w:r>
+        <w:rPr>
+          <w:rFonts w:ascii="PT Serif" w:eastAsia="Times New Roman" w:hAnsi="PT Serif" w:cs="Times New Roman"/>
+          <w:color w:val="13242A"/>
+          <w:sz w:val="69"/>
+          <w:szCs w:val="69"/>
+          <w:lang w:eastAsia="pt-BR"/>
+        </w:rPr>
+        <w:t>PT Serif</w:t>
+      </w:r>
+    </w:p>
+    <w:p>
+      <w:r>
+        <w:rPr>
+          <w:rFonts w:ascii="Montserrat" w:hAnsi="Montserrat"/>
+          <w:color w:val="13242A"/>
+          <w:sz w:val="27"/>
+          <w:szCs w:val="27"/>
+          <w:shd w:val="clear" w:color="auto" w:fill="FFFFFF"/>
+        </w:rPr>
+        <w:t>Montserrat</w:t>
+      </w:r>
+    </w:p>
+    <w:p>
+      <w:pPr>
+        <w:rPr>
+          <w:rFonts w:ascii="PT Serif" w:hAnsi="PT Serif"/>
+          <w:color w:val="B35032"/>
+          <w:sz w:val="27"/>
+          <w:szCs w:val="27"/>
+          <w:shd w:val="clear" w:color="auto" w:fill="FFFFFF"/>
+        </w:rPr>
+      </w:pPr>
+      <w:r>
+        <w:rPr>
+          <w:rFonts w:ascii="PT Serif" w:hAnsi="PT Serif"/>
+          <w:color w:val="B35032"/>
+          <w:sz w:val="27"/>
+          <w:szCs w:val="27"/>
+          <w:shd w:val="clear" w:color="auto" w:fill="FFFFFF"/>
+        </w:rPr>
+        <w:t>PT serif</w:t>
+      </w:r>
+    </w:p>
+    <w:p>
+      <w:r>
+        <w:rPr>
+          <w:rFonts w:ascii="Montserrat" w:hAnsi="Montserrat"/>
+          <w:color w:val="4F6973"/>
+          <w:sz w:val="39"/>
+          <w:szCs w:val="39"/>
+          <w:shd w:val="clear" w:color="auto" w:fill="FFFFFF"/>
+        </w:rPr>
+        <w:t>Montserrat</w:t>
+      </w:r>
+    </w:p>
+    <w:p>
+      <w:r>
+        <w:t>Aulas particulares de inglês, aulas para todos os níveis, conversação para entrevistas de emprego, ESP (English Specific Purpose), para engenheiros, business, comex, comissários de bordo, profissionais da área de logística, aulas dinâmicas e diferenciadas focadas para a comunicação.</w:t>
       </w:r>
     </w:p>
     <w:p>
@@ -72,72 +94,22 @@
     </w:p>
     <w:p>
       <w:r>
-        <w:t xml:space="preserve">ROW 2 – </w:t>
-      </w:r>
-      <w:proofErr w:type="spellStart"/>
-      <w:r>
-        <w:t>Slider</w:t>
-      </w:r>
-      <w:proofErr w:type="spellEnd"/>
-      <w:r>
-        <w:t xml:space="preserve"> com botões</w:t>
-      </w:r>
-    </w:p>
-    <w:p>
-      <w:r>
-        <w:t xml:space="preserve">Destaque página do </w:t>
-      </w:r>
-      <w:proofErr w:type="spellStart"/>
-      <w:r>
-        <w:t>Facebook</w:t>
-      </w:r>
-      <w:proofErr w:type="spellEnd"/>
-      <w:r>
-        <w:t xml:space="preserve"> – Confira nossa página oficial, dicas de inglês toda a semana</w:t>
-      </w:r>
-    </w:p>
-    <w:p>
-      <w:r>
-        <w:t xml:space="preserve">Destaque página do </w:t>
-      </w:r>
-      <w:proofErr w:type="spellStart"/>
-      <w:r>
-        <w:t>Facebook</w:t>
-      </w:r>
-      <w:proofErr w:type="spellEnd"/>
-      <w:r>
-        <w:t xml:space="preserve"> – </w:t>
-      </w:r>
-      <w:r>
-        <w:t>Conheça mais sobre o Professor</w:t>
-      </w:r>
-      <w:r>
-        <w:t xml:space="preserve">, </w:t>
-      </w:r>
-      <w:r>
-        <w:t>veja seu currículo</w:t>
-      </w:r>
-    </w:p>
-    <w:p>
-      <w:r>
-        <w:t xml:space="preserve">Destaque página do </w:t>
-      </w:r>
-      <w:proofErr w:type="spellStart"/>
-      <w:r>
-        <w:t>Facebook</w:t>
-      </w:r>
-      <w:proofErr w:type="spellEnd"/>
-      <w:r>
-        <w:t xml:space="preserve"> – </w:t>
-      </w:r>
-      <w:r>
-        <w:t>Entre em contato</w:t>
-      </w:r>
-      <w:r>
-        <w:t xml:space="preserve">, </w:t>
-      </w:r>
-      <w:r>
-        <w:t>faça um orçamento</w:t>
+        <w:t>ROW 2 – Slider com botões</w:t>
+      </w:r>
+    </w:p>
+    <w:p>
+      <w:r>
+        <w:t>Destaque página do Facebook – Confira nossa página oficial, dicas de inglês toda a semana</w:t>
+      </w:r>
+    </w:p>
+    <w:p>
+      <w:r>
+        <w:t>Destaque página do Facebook – Conheça mais sobre o Professor, veja seu currículo</w:t>
+      </w:r>
+    </w:p>
+    <w:p>
+      <w:r>
+        <w:t>Destaque página do Facebook – Entre em contato, faça um orçamento</w:t>
       </w:r>
     </w:p>
     <w:p/>
@@ -155,16 +127,35 @@
     <w:p/>
     <w:p>
       <w:r>
-        <w:t>Se você v</w:t>
-      </w:r>
-      <w:r>
-        <w:t>eio ao nosso site procurando aprender novos idiomas</w:t>
-      </w:r>
-      <w:r>
-        <w:t xml:space="preserve">, você encontrará muitas informações úteis sobre o processo de </w:t>
-      </w:r>
-      <w:r>
-        <w:t>ensino, temos a solução definitiva para o seu aprendizado do inglês</w:t>
+        <w:t>Se você veio ao nosso site procurando aprender novos idiomas, você encontrará muitas informações úteis sobre o processo de ensino, temos a solução definitiva para o seu aprendizado do inglês.</w:t>
+      </w:r>
+    </w:p>
+    <w:p/>
+    <w:p>
+      <w:r>
+        <w:t>Somos profissionais, educados, experientes e dedicados ao seu sucesso!</w:t>
+      </w:r>
+    </w:p>
+    <w:p/>
+    <w:p>
+      <w:r>
+        <w:t>O que definitivamente sabemos é que cada aluno que vem até nós precisa de ajuda e precisa urgentemente.</w:t>
+      </w:r>
+    </w:p>
+    <w:p/>
+    <w:p>
+      <w:r>
+        <w:lastRenderedPageBreak/>
+        <w:t xml:space="preserve">Cumprimos nossas promessas e garantimos que todo </w:t>
+      </w:r>
+      <w:r>
+        <w:t>ensino</w:t>
+      </w:r>
+      <w:r>
+        <w:t xml:space="preserve"> personalizado, </w:t>
+      </w:r>
+      <w:r>
+        <w:t>cada aluno aprende e tem uma necessidade diferente, com nossas qualificações pedagógicas conseguiremos identificar e dar conteúdo mais adequado a sua necessidade</w:t>
       </w:r>
       <w:r>
         <w:t>.</w:t>
@@ -173,36 +164,10 @@
     <w:p/>
     <w:p>
       <w:r>
-        <w:t>Somos profissionais, educados, experientes e dedicados ao seu sucesso!</w:t>
-      </w:r>
-    </w:p>
-    <w:p/>
-    <w:p>
-      <w:r>
-        <w:t xml:space="preserve">O que definitivamente sabemos é que cada aluno que vem até </w:t>
-      </w:r>
-      <w:proofErr w:type="gramStart"/>
-      <w:r>
-        <w:t>nós precisa</w:t>
-      </w:r>
-      <w:proofErr w:type="gramEnd"/>
-      <w:r>
-        <w:t xml:space="preserve"> de ajuda e precisa urgentemente.</w:t>
-      </w:r>
-    </w:p>
-    <w:p/>
-    <w:p>
-      <w:r>
-        <w:t xml:space="preserve">Cumprimos nossas promessas e garantimos que todo </w:t>
-      </w:r>
-      <w:r>
-        <w:t>ensino</w:t>
-      </w:r>
-      <w:r>
-        <w:t xml:space="preserve"> personalizado, </w:t>
-      </w:r>
-      <w:r>
-        <w:t>cada aluno aprende e tem uma necessidade diferente, com nossas qualificações pedagógicas conseguiremos identificar e dar conteúdo mais adequado a sua necessidade</w:t>
+        <w:t xml:space="preserve">Estamos aqui para ajudá-lo, para guiá-lo através do processo e ajudá-lo a </w:t>
+      </w:r>
+      <w:r>
+        <w:t>resolver seus problemas de verdade</w:t>
       </w:r>
       <w:r>
         <w:t>.</w:t>
@@ -211,207 +176,108 @@
     <w:p/>
     <w:p>
       <w:r>
-        <w:t xml:space="preserve">Estamos aqui para ajudá-lo, para guiá-lo através do processo e ajudá-lo a </w:t>
-      </w:r>
-      <w:r>
-        <w:t>resolver seus problemas de verdade</w:t>
-      </w:r>
-      <w:r>
-        <w:t>.</w:t>
-      </w:r>
-    </w:p>
-    <w:p/>
-    <w:p>
-      <w:r>
         <w:t>ROW 4 – PorqueNosEscolher</w:t>
       </w:r>
     </w:p>
     <w:p>
       <w:r>
-        <w:t xml:space="preserve">Nós iremos </w:t>
-      </w:r>
-      <w:proofErr w:type="spellStart"/>
-      <w:r>
-        <w:t>ajuda-lo</w:t>
-      </w:r>
-      <w:proofErr w:type="spellEnd"/>
-      <w:r>
-        <w:t xml:space="preserve"> a escrever e ler com qualidade profissional.</w:t>
-      </w:r>
-    </w:p>
-    <w:p/>
-    <w:p>
-      <w:r>
-        <w:t xml:space="preserve">Nós estaremos lado a lado em cada etapa do seu aprendizado, não importa o lugar do mundo, o inglês é um </w:t>
-      </w:r>
-      <w:proofErr w:type="spellStart"/>
-      <w:proofErr w:type="gramStart"/>
-      <w:r>
-        <w:t>pré</w:t>
-      </w:r>
-      <w:proofErr w:type="spellEnd"/>
-      <w:r>
-        <w:t xml:space="preserve"> requisito</w:t>
-      </w:r>
-      <w:proofErr w:type="gramEnd"/>
-      <w:r>
-        <w:t>.</w:t>
-      </w:r>
-    </w:p>
-    <w:p/>
-    <w:p>
-      <w:r>
-        <w:t>Com nossa ajuda falar se tornará tão natural quanto abrir a geladeira.</w:t>
-      </w:r>
-    </w:p>
-    <w:p/>
-    <w:p>
-      <w:r>
-        <w:t>Temos pacotes, horários, turmas e planos especiais para novos alunos.</w:t>
-      </w:r>
-    </w:p>
-    <w:p>
-      <w:r>
-        <w:t xml:space="preserve">ROW 5 – Inglês </w:t>
-      </w:r>
-      <w:proofErr w:type="spellStart"/>
-      <w:r>
-        <w:t>nutella</w:t>
-      </w:r>
-      <w:proofErr w:type="spellEnd"/>
-      <w:r>
-        <w:t xml:space="preserve"> e inglês raiz</w:t>
-      </w:r>
-    </w:p>
-    <w:p>
-      <w:r>
-        <w:t xml:space="preserve">Hoje a concorrência insiste em trazer métodos de ensino versão </w:t>
-      </w:r>
-      <w:proofErr w:type="spellStart"/>
-      <w:r>
-        <w:t>nutella</w:t>
-      </w:r>
-      <w:proofErr w:type="spellEnd"/>
-      <w:r>
-        <w:t xml:space="preserve">, isto é, métodos computadorizados, vídeos cansativos que não estimulam ou </w:t>
-      </w:r>
-      <w:proofErr w:type="spellStart"/>
-      <w:r>
-        <w:t>dispertam</w:t>
-      </w:r>
-      <w:proofErr w:type="spellEnd"/>
-      <w:r>
-        <w:t xml:space="preserve"> o interesse.</w:t>
-      </w:r>
-    </w:p>
-    <w:p/>
-    <w:p>
-      <w:r>
-        <w:t xml:space="preserve">Aqui com </w:t>
-      </w:r>
-      <w:proofErr w:type="spellStart"/>
-      <w:r>
-        <w:t>Alcir’s</w:t>
-      </w:r>
-      <w:proofErr w:type="spellEnd"/>
-      <w:r>
-        <w:t xml:space="preserve"> </w:t>
-      </w:r>
-      <w:proofErr w:type="spellStart"/>
-      <w:r>
-        <w:t>Vip</w:t>
-      </w:r>
-      <w:proofErr w:type="spellEnd"/>
-      <w:r>
-        <w:t xml:space="preserve"> Classes, você irá aprender inglês no modo “Raiz” papel, caneta, lousa, trabalhos e provas, onde você terá que usar mais o cérebro do que o seu smartphone, dessa forma, estando apto a falar e escrever em inglês mesmo sem energia elétrica.</w:t>
-      </w:r>
-    </w:p>
-    <w:p>
-      <w:r>
-        <w:t>ROW 6 – Depoimentos dos alunos</w:t>
-      </w:r>
-    </w:p>
-    <w:p/>
-    <w:p>
-      <w:r>
-        <w:t>Allan Seleguim – Aprofundar meu inglês com o Professor Alcir, foi mais que sensacional, ele é um ótimo professor até para os alunos com conhecimentos mais avançados.</w:t>
-      </w:r>
-    </w:p>
-    <w:p/>
-    <w:p/>
-    <w:p>
-      <w:proofErr w:type="spellStart"/>
-      <w:r>
-        <w:t>Wellingtom</w:t>
-      </w:r>
-      <w:proofErr w:type="spellEnd"/>
-      <w:r>
-        <w:t xml:space="preserve"> </w:t>
-      </w:r>
-      <w:proofErr w:type="spellStart"/>
-      <w:r>
-        <w:t>Sandre</w:t>
-      </w:r>
-      <w:proofErr w:type="spellEnd"/>
-      <w:r>
-        <w:t xml:space="preserve"> – </w:t>
-      </w:r>
-      <w:r>
-        <w:t xml:space="preserve"> A experiência da aula com o Professor Alcir, é incrível, o cara manda muito bem, </w:t>
-      </w:r>
-      <w:proofErr w:type="gramStart"/>
-      <w:r>
-        <w:t>pra</w:t>
-      </w:r>
-      <w:proofErr w:type="gramEnd"/>
-      <w:r>
-        <w:t xml:space="preserve"> mim inglês sempre foi chato e tedioso, com o Professor Alcir, a matéria ficou sensacional.</w:t>
-      </w:r>
-    </w:p>
-    <w:p/>
-    <w:p>
-      <w:r>
-        <w:t>Mariana Florentino – Show de bola</w:t>
-      </w:r>
-    </w:p>
-    <w:p/>
-    <w:p>
-      <w:r>
-        <w:t>Allan Seleguim – Aprofundar meu inglês com o Professor Alcir, foi mais que sensacional, ele é um ótimo professor até para os alunos com conhecimentos mais avançados.</w:t>
-      </w:r>
-    </w:p>
-    <w:p/>
-    <w:p/>
-    <w:p>
-      <w:r>
-        <w:t xml:space="preserve">ROW 7 – Algumas das turmas – Galeria melhores momentos – Portfolio </w:t>
-      </w:r>
-      <w:proofErr w:type="spellStart"/>
-      <w:r>
-        <w:t>Style</w:t>
-      </w:r>
-      <w:proofErr w:type="spellEnd"/>
-    </w:p>
-    <w:p>
-      <w:r>
-        <w:lastRenderedPageBreak/>
-        <w:t>ROW 8 – CONTATO FORM</w:t>
-      </w:r>
-    </w:p>
-    <w:p>
-      <w:r>
-        <w:t xml:space="preserve">ROW 9 – FOOTER SOCIAL NETWORK </w:t>
-      </w:r>
-      <w:proofErr w:type="spellStart"/>
-      <w:r>
-        <w:t>integrated</w:t>
-      </w:r>
-      <w:proofErr w:type="spellEnd"/>
-    </w:p>
-    <w:p>
+        <w:t xml:space="preserve">Nós iremos ajuda-lo a </w:t>
+      </w:r>
+      <w:r>
+        <w:t>escrever e conhecer a gramática como um nativo.</w:t>
+      </w:r>
       <w:bookmarkStart w:id="0" w:name="_GoBack"/>
       <w:bookmarkEnd w:id="0"/>
     </w:p>
+    <w:p/>
+    <w:p>
+      <w:r>
+        <w:t>Nós estaremos lado a lado em cada etapa do seu aprendizado, não importa o lugar do mundo, o inglês é um pré requisito.</w:t>
+      </w:r>
+    </w:p>
+    <w:p/>
+    <w:p>
+      <w:r>
+        <w:t>Com nossa ajuda falar se tornará tão natural quanto abrir a geladeira.</w:t>
+      </w:r>
+    </w:p>
+    <w:p/>
+    <w:p>
+      <w:r>
+        <w:t>Temos pacotes, horários, turmas e planos especiais para novos alunos.</w:t>
+      </w:r>
+    </w:p>
+    <w:p>
+      <w:r>
+        <w:t>ROW 5 – Inglês nutella e inglês raiz</w:t>
+      </w:r>
+    </w:p>
+    <w:p>
+      <w:r>
+        <w:t>Hoje a concorrência insiste em trazer métodos de ensino versão nutella, isto é, métodos computadorizados, vídeos cansativos que não estimulam ou dispertam o interesse.</w:t>
+      </w:r>
+    </w:p>
+    <w:p/>
+    <w:p>
+      <w:r>
+        <w:t>Aqui com Alcir’s Vip Classes, você irá aprender inglês no modo “Raiz” papel, caneta, lousa, trabalhos e provas, onde você terá que usar mais o cérebro do que o seu smartphone, dessa forma, estando apto a falar e escrever em inglês mesmo sem energia elétrica.</w:t>
+      </w:r>
+    </w:p>
+    <w:p>
+      <w:r>
+        <w:t>ROW 6 – Depoimentos dos alunos</w:t>
+      </w:r>
+    </w:p>
+    <w:p/>
+    <w:p>
+      <w:r>
+        <w:t>Allan Seleguim – Aprofundar meu inglês com o Professor Alcir, foi mais que sensacional, ele é um ótimo professor até para os alunos com conhecimentos mais avançados.</w:t>
+      </w:r>
+    </w:p>
+    <w:p/>
+    <w:p/>
+    <w:p>
+      <w:r>
+        <w:t>Wellingtom Sandre</w:t>
+      </w:r>
+      <w:r>
+        <w:t xml:space="preserve"> – </w:t>
+      </w:r>
+      <w:r>
+        <w:t xml:space="preserve"> A experiência da aula com o Professor Alcir, é incrível, o cara manda muito bem, pra mim inglês sempre foi chato e tedioso, com o Professor Alcir, a matéria ficou sensacional.</w:t>
+      </w:r>
+    </w:p>
+    <w:p/>
+    <w:p>
+      <w:r>
+        <w:t>Mariana Florentino – Show de bola</w:t>
+      </w:r>
+    </w:p>
+    <w:p/>
+    <w:p>
+      <w:r>
+        <w:lastRenderedPageBreak/>
+        <w:t>Allan Seleguim – Aprofundar meu inglês com o Professor Alcir, foi mais que sensacional, ele é um ótimo professor até para os alunos com conhecimentos mais avançados.</w:t>
+      </w:r>
+    </w:p>
+    <w:p/>
+    <w:p/>
+    <w:p>
+      <w:r>
+        <w:t>ROW 7 – Algumas das turmas – Galeria melhores momentos – Portfolio Style</w:t>
+      </w:r>
+    </w:p>
+    <w:p>
+      <w:r>
+        <w:t>ROW 8 – CONTATO FORM</w:t>
+      </w:r>
+    </w:p>
+    <w:p>
+      <w:r>
+        <w:t>ROW 9 – FOOTER SOCIAL NETWORK integrated</w:t>
+      </w:r>
+    </w:p>
+    <w:p/>
     <w:p/>
     <w:sectPr>
       <w:pgSz w:w="11906" w:h="16838"/>
@@ -817,6 +683,26 @@
     <w:name w:val="Normal"/>
     <w:qFormat/>
   </w:style>
+  <w:style w:type="paragraph" w:styleId="Ttulo2">
+    <w:name w:val="heading 2"/>
+    <w:basedOn w:val="Normal"/>
+    <w:link w:val="Ttulo2Char"/>
+    <w:uiPriority w:val="9"/>
+    <w:qFormat/>
+    <w:rsid w:val="00EF117D"/>
+    <w:pPr>
+      <w:spacing w:before="100" w:beforeAutospacing="1" w:after="100" w:afterAutospacing="1" w:line="240" w:lineRule="auto"/>
+      <w:outlineLvl w:val="1"/>
+    </w:pPr>
+    <w:rPr>
+      <w:rFonts w:ascii="Times New Roman" w:eastAsia="Times New Roman" w:hAnsi="Times New Roman" w:cs="Times New Roman"/>
+      <w:b/>
+      <w:bCs/>
+      <w:sz w:val="36"/>
+      <w:szCs w:val="36"/>
+      <w:lang w:eastAsia="pt-BR"/>
+    </w:rPr>
+  </w:style>
   <w:style w:type="character" w:default="1" w:styleId="Fontepargpadro">
     <w:name w:val="Default Paragraph Font"/>
     <w:uiPriority w:val="1"/>
@@ -843,6 +729,21 @@
     <w:uiPriority w:val="99"/>
     <w:semiHidden/>
     <w:unhideWhenUsed/>
+  </w:style>
+  <w:style w:type="character" w:customStyle="1" w:styleId="Ttulo2Char">
+    <w:name w:val="Título 2 Char"/>
+    <w:basedOn w:val="Fontepargpadro"/>
+    <w:link w:val="Ttulo2"/>
+    <w:uiPriority w:val="9"/>
+    <w:rsid w:val="00EF117D"/>
+    <w:rPr>
+      <w:rFonts w:ascii="Times New Roman" w:eastAsia="Times New Roman" w:hAnsi="Times New Roman" w:cs="Times New Roman"/>
+      <w:b/>
+      <w:bCs/>
+      <w:sz w:val="36"/>
+      <w:szCs w:val="36"/>
+      <w:lang w:eastAsia="pt-BR"/>
+    </w:rPr>
   </w:style>
 </w:styles>
 </file>

</xml_diff>

<commit_message>
Layout concluido, revisando efeitos Jquery e UI
</commit_message>
<xml_diff>
--- a/HTML5Application/public_html/Redação.docx
+++ b/HTML5Application/public_html/Redação.docx
@@ -3,8 +3,21 @@
 <w:document xmlns:wpc="http://schemas.microsoft.com/office/word/2010/wordprocessingCanvas" xmlns:cx="http://schemas.microsoft.com/office/drawing/2014/chartex" xmlns:cx1="http://schemas.microsoft.com/office/drawing/2015/9/8/chartex" xmlns:mc="http://schemas.openxmlformats.org/markup-compatibility/2006" xmlns:o="urn:schemas-microsoft-com:office:office" xmlns:r="http://schemas.openxmlformats.org/officeDocument/2006/relationships" xmlns:m="http://schemas.openxmlformats.org/officeDocument/2006/math" xmlns:v="urn:schemas-microsoft-com:vml" xmlns:wp14="http://schemas.microsoft.com/office/word/2010/wordprocessingDrawing" xmlns:wp="http://schemas.openxmlformats.org/drawingml/2006/wordprocessingDrawing" xmlns:w10="urn:schemas-microsoft-com:office:word" xmlns:w="http://schemas.openxmlformats.org/wordprocessingml/2006/main" xmlns:w14="http://schemas.microsoft.com/office/word/2010/wordml" xmlns:w15="http://schemas.microsoft.com/office/word/2012/wordml" xmlns:w16se="http://schemas.microsoft.com/office/word/2015/wordml/symex" xmlns:wpg="http://schemas.microsoft.com/office/word/2010/wordprocessingGroup" xmlns:wpi="http://schemas.microsoft.com/office/word/2010/wordprocessingInk" xmlns:wne="http://schemas.microsoft.com/office/word/2006/wordml" xmlns:wps="http://schemas.microsoft.com/office/word/2010/wordprocessingShape" mc:Ignorable="w14 w15 w16se wp14">
   <w:body>
     <w:p>
-      <w:r>
-        <w:t>Alcir’s Vip Classes</w:t>
+      <w:proofErr w:type="spellStart"/>
+      <w:r>
+        <w:t>Alcir’s</w:t>
+      </w:r>
+      <w:proofErr w:type="spellEnd"/>
+      <w:r>
+        <w:t xml:space="preserve"> </w:t>
+      </w:r>
+      <w:proofErr w:type="spellStart"/>
+      <w:r>
+        <w:t>Vip</w:t>
+      </w:r>
+      <w:proofErr w:type="spellEnd"/>
+      <w:r>
+        <w:t xml:space="preserve"> Classes</w:t>
       </w:r>
     </w:p>
     <w:p>
@@ -28,8 +41,20 @@
           <w:szCs w:val="69"/>
           <w:lang w:eastAsia="pt-BR"/>
         </w:rPr>
-        <w:t>PT Serif</w:t>
-      </w:r>
+        <w:t xml:space="preserve">PT </w:t>
+      </w:r>
+      <w:proofErr w:type="spellStart"/>
+      <w:r>
+        <w:rPr>
+          <w:rFonts w:ascii="PT Serif" w:eastAsia="Times New Roman" w:hAnsi="PT Serif" w:cs="Times New Roman"/>
+          <w:color w:val="13242A"/>
+          <w:sz w:val="69"/>
+          <w:szCs w:val="69"/>
+          <w:lang w:eastAsia="pt-BR"/>
+        </w:rPr>
+        <w:t>Serif</w:t>
+      </w:r>
+      <w:proofErr w:type="spellEnd"/>
     </w:p>
     <w:p>
       <w:r>
@@ -61,8 +86,20 @@
           <w:szCs w:val="27"/>
           <w:shd w:val="clear" w:color="auto" w:fill="FFFFFF"/>
         </w:rPr>
-        <w:t>PT serif</w:t>
-      </w:r>
+        <w:t xml:space="preserve">PT </w:t>
+      </w:r>
+      <w:proofErr w:type="spellStart"/>
+      <w:r>
+        <w:rPr>
+          <w:rFonts w:ascii="PT Serif" w:hAnsi="PT Serif"/>
+          <w:color w:val="B35032"/>
+          <w:sz w:val="27"/>
+          <w:szCs w:val="27"/>
+          <w:shd w:val="clear" w:color="auto" w:fill="FFFFFF"/>
+        </w:rPr>
+        <w:t>serif</w:t>
+      </w:r>
+      <w:proofErr w:type="spellEnd"/>
     </w:p>
     <w:p>
       <w:r>
@@ -75,10 +112,44 @@
         </w:rPr>
         <w:t>Montserrat</w:t>
       </w:r>
-    </w:p>
-    <w:p>
-      <w:r>
-        <w:t>Aulas particulares de inglês, aulas para todos os níveis, conversação para entrevistas de emprego, ESP (English Specific Purpose), para engenheiros, business, comex, comissários de bordo, profissionais da área de logística, aulas dinâmicas e diferenciadas focadas para a comunicação.</w:t>
+      <w:bookmarkStart w:id="0" w:name="_GoBack"/>
+      <w:bookmarkEnd w:id="0"/>
+    </w:p>
+    <w:p>
+      <w:r>
+        <w:t>Aulas particulares de inglês, aulas para todos os níveis, conversação para entrevistas de emprego, ESP (</w:t>
+      </w:r>
+      <w:proofErr w:type="spellStart"/>
+      <w:r>
+        <w:t>English</w:t>
+      </w:r>
+      <w:proofErr w:type="spellEnd"/>
+      <w:r>
+        <w:t xml:space="preserve"> </w:t>
+      </w:r>
+      <w:proofErr w:type="spellStart"/>
+      <w:r>
+        <w:t>Specific</w:t>
+      </w:r>
+      <w:proofErr w:type="spellEnd"/>
+      <w:r>
+        <w:t xml:space="preserve"> </w:t>
+      </w:r>
+      <w:proofErr w:type="spellStart"/>
+      <w:r>
+        <w:t>Purpose</w:t>
+      </w:r>
+      <w:proofErr w:type="spellEnd"/>
+      <w:r>
+        <w:t xml:space="preserve">), para engenheiros, business, </w:t>
+      </w:r>
+      <w:proofErr w:type="spellStart"/>
+      <w:r>
+        <w:t>comex</w:t>
+      </w:r>
+      <w:proofErr w:type="spellEnd"/>
+      <w:r>
+        <w:t>, comissários de bordo, profissionais da área de logística, aulas dinâmicas e diferenciadas focadas para a comunicação.</w:t>
       </w:r>
     </w:p>
     <w:p>
@@ -94,22 +165,54 @@
     </w:p>
     <w:p>
       <w:r>
-        <w:t>ROW 2 – Slider com botões</w:t>
-      </w:r>
-    </w:p>
-    <w:p>
-      <w:r>
-        <w:t>Destaque página do Facebook – Confira nossa página oficial, dicas de inglês toda a semana</w:t>
-      </w:r>
-    </w:p>
-    <w:p>
-      <w:r>
-        <w:t>Destaque página do Facebook – Conheça mais sobre o Professor, veja seu currículo</w:t>
-      </w:r>
-    </w:p>
-    <w:p>
-      <w:r>
-        <w:t>Destaque página do Facebook – Entre em contato, faça um orçamento</w:t>
+        <w:t xml:space="preserve">ROW 2 – </w:t>
+      </w:r>
+      <w:proofErr w:type="spellStart"/>
+      <w:r>
+        <w:t>Slider</w:t>
+      </w:r>
+      <w:proofErr w:type="spellEnd"/>
+      <w:r>
+        <w:t xml:space="preserve"> com botões</w:t>
+      </w:r>
+    </w:p>
+    <w:p>
+      <w:r>
+        <w:t xml:space="preserve">Destaque página do </w:t>
+      </w:r>
+      <w:proofErr w:type="spellStart"/>
+      <w:r>
+        <w:t>Facebook</w:t>
+      </w:r>
+      <w:proofErr w:type="spellEnd"/>
+      <w:r>
+        <w:t xml:space="preserve"> – Confira nossa página oficial, dicas de inglês toda a semana</w:t>
+      </w:r>
+    </w:p>
+    <w:p>
+      <w:r>
+        <w:t xml:space="preserve">Destaque página do </w:t>
+      </w:r>
+      <w:proofErr w:type="spellStart"/>
+      <w:r>
+        <w:t>Facebook</w:t>
+      </w:r>
+      <w:proofErr w:type="spellEnd"/>
+      <w:r>
+        <w:t xml:space="preserve"> – Conheça mais sobre o Professor, veja seu currículo</w:t>
+      </w:r>
+    </w:p>
+    <w:p>
+      <w:r>
+        <w:t xml:space="preserve">Destaque página do </w:t>
+      </w:r>
+      <w:proofErr w:type="spellStart"/>
+      <w:r>
+        <w:t>Facebook</w:t>
+      </w:r>
+      <w:proofErr w:type="spellEnd"/>
+      <w:r>
+        <w:t xml:space="preserve"> – Entre em contato, faça um orçamento</w:t>
       </w:r>
     </w:p>
     <w:p/>
@@ -139,7 +242,15 @@
     <w:p/>
     <w:p>
       <w:r>
-        <w:t>O que definitivamente sabemos é que cada aluno que vem até nós precisa de ajuda e precisa urgentemente.</w:t>
+        <w:t xml:space="preserve">O que definitivamente sabemos é que cada aluno que vem até </w:t>
+      </w:r>
+      <w:proofErr w:type="gramStart"/>
+      <w:r>
+        <w:t>nós precisa</w:t>
+      </w:r>
+      <w:proofErr w:type="gramEnd"/>
+      <w:r>
+        <w:t xml:space="preserve"> de ajuda e precisa urgentemente.</w:t>
       </w:r>
     </w:p>
     <w:p/>
@@ -181,18 +292,37 @@
     </w:p>
     <w:p>
       <w:r>
-        <w:t xml:space="preserve">Nós iremos ajuda-lo a </w:t>
+        <w:t xml:space="preserve">Nós iremos </w:t>
+      </w:r>
+      <w:proofErr w:type="spellStart"/>
+      <w:r>
+        <w:t>ajuda-lo</w:t>
+      </w:r>
+      <w:proofErr w:type="spellEnd"/>
+      <w:r>
+        <w:t xml:space="preserve"> a </w:t>
       </w:r>
       <w:r>
         <w:t>escrever e conhecer a gramática como um nativo.</w:t>
       </w:r>
-      <w:bookmarkStart w:id="0" w:name="_GoBack"/>
-      <w:bookmarkEnd w:id="0"/>
-    </w:p>
-    <w:p/>
-    <w:p>
-      <w:r>
-        <w:t>Nós estaremos lado a lado em cada etapa do seu aprendizado, não importa o lugar do mundo, o inglês é um pré requisito.</w:t>
+    </w:p>
+    <w:p/>
+    <w:p>
+      <w:r>
+        <w:t xml:space="preserve">Nós estaremos lado a lado em cada etapa do seu aprendizado, não importa o lugar do mundo, o inglês é um </w:t>
+      </w:r>
+      <w:proofErr w:type="spellStart"/>
+      <w:proofErr w:type="gramStart"/>
+      <w:r>
+        <w:t>pré</w:t>
+      </w:r>
+      <w:proofErr w:type="spellEnd"/>
+      <w:r>
+        <w:t xml:space="preserve"> requisito</w:t>
+      </w:r>
+      <w:proofErr w:type="gramEnd"/>
+      <w:r>
+        <w:t>.</w:t>
       </w:r>
     </w:p>
     <w:p/>
@@ -209,18 +339,58 @@
     </w:p>
     <w:p>
       <w:r>
-        <w:t>ROW 5 – Inglês nutella e inglês raiz</w:t>
-      </w:r>
-    </w:p>
-    <w:p>
-      <w:r>
-        <w:t>Hoje a concorrência insiste em trazer métodos de ensino versão nutella, isto é, métodos computadorizados, vídeos cansativos que não estimulam ou dispertam o interesse.</w:t>
-      </w:r>
-    </w:p>
-    <w:p/>
-    <w:p>
-      <w:r>
-        <w:t>Aqui com Alcir’s Vip Classes, você irá aprender inglês no modo “Raiz” papel, caneta, lousa, trabalhos e provas, onde você terá que usar mais o cérebro do que o seu smartphone, dessa forma, estando apto a falar e escrever em inglês mesmo sem energia elétrica.</w:t>
+        <w:t xml:space="preserve">ROW 5 – Inglês </w:t>
+      </w:r>
+      <w:proofErr w:type="spellStart"/>
+      <w:r>
+        <w:t>nutella</w:t>
+      </w:r>
+      <w:proofErr w:type="spellEnd"/>
+      <w:r>
+        <w:t xml:space="preserve"> e inglês raiz</w:t>
+      </w:r>
+    </w:p>
+    <w:p>
+      <w:r>
+        <w:t xml:space="preserve">Hoje a concorrência insiste em trazer métodos de ensino versão </w:t>
+      </w:r>
+      <w:proofErr w:type="spellStart"/>
+      <w:r>
+        <w:t>nutella</w:t>
+      </w:r>
+      <w:proofErr w:type="spellEnd"/>
+      <w:r>
+        <w:t xml:space="preserve">, isto é, métodos computadorizados, vídeos cansativos que não estimulam ou </w:t>
+      </w:r>
+      <w:proofErr w:type="spellStart"/>
+      <w:r>
+        <w:t>dispertam</w:t>
+      </w:r>
+      <w:proofErr w:type="spellEnd"/>
+      <w:r>
+        <w:t xml:space="preserve"> o interesse.</w:t>
+      </w:r>
+    </w:p>
+    <w:p/>
+    <w:p>
+      <w:r>
+        <w:t xml:space="preserve">Aqui com </w:t>
+      </w:r>
+      <w:proofErr w:type="spellStart"/>
+      <w:r>
+        <w:t>Alcir’s</w:t>
+      </w:r>
+      <w:proofErr w:type="spellEnd"/>
+      <w:r>
+        <w:t xml:space="preserve"> </w:t>
+      </w:r>
+      <w:proofErr w:type="spellStart"/>
+      <w:r>
+        <w:t>Vip</w:t>
+      </w:r>
+      <w:proofErr w:type="spellEnd"/>
+      <w:r>
+        <w:t xml:space="preserve"> Classes, você irá aprender inglês no modo “Raiz” papel, caneta, lousa, trabalhos e provas, onde você terá que usar mais o cérebro do que o seu smartphone, dessa forma, estando apto a falar e escrever em inglês mesmo sem energia elétrica.</w:t>
       </w:r>
     </w:p>
     <w:p>
@@ -237,26 +407,63 @@
     <w:p/>
     <w:p/>
     <w:p>
-      <w:r>
-        <w:t>Wellingtom Sandre</w:t>
-      </w:r>
+      <w:proofErr w:type="spellStart"/>
+      <w:r>
+        <w:t>Wellingtom</w:t>
+      </w:r>
+      <w:proofErr w:type="spellEnd"/>
+      <w:r>
+        <w:t xml:space="preserve"> </w:t>
+      </w:r>
+      <w:proofErr w:type="spellStart"/>
+      <w:r>
+        <w:t>Sandre</w:t>
+      </w:r>
+      <w:proofErr w:type="spellEnd"/>
       <w:r>
         <w:t xml:space="preserve"> – </w:t>
       </w:r>
       <w:r>
-        <w:t xml:space="preserve"> A experiência da aula com o Professor Alcir, é incrível, o cara manda muito bem, pra mim inglês sempre foi chato e tedioso, com o Professor Alcir, a matéria ficou sensacional.</w:t>
-      </w:r>
-    </w:p>
-    <w:p/>
-    <w:p>
-      <w:r>
-        <w:t>Mariana Florentino – Show de bola</w:t>
-      </w:r>
-    </w:p>
-    <w:p/>
-    <w:p>
-      <w:r>
-        <w:lastRenderedPageBreak/>
+        <w:t xml:space="preserve"> A experiência da aula com o Professor Alcir, é incrível, o cara manda muito bem, </w:t>
+      </w:r>
+      <w:proofErr w:type="gramStart"/>
+      <w:r>
+        <w:t>pra</w:t>
+      </w:r>
+      <w:proofErr w:type="gramEnd"/>
+      <w:r>
+        <w:t xml:space="preserve"> mim inglês sempre foi chato e tedioso, com o Professor Alcir, a matéria ficou sensacional.</w:t>
+      </w:r>
+    </w:p>
+    <w:p/>
+    <w:p>
+      <w:r>
+        <w:t>Silas Junior</w:t>
+      </w:r>
+      <w:r>
+        <w:t xml:space="preserve"> – </w:t>
+      </w:r>
+      <w:r>
+        <w:t xml:space="preserve">Um cara excelente como pessoa e como professor melhor ainda, sempre </w:t>
+      </w:r>
+      <w:proofErr w:type="spellStart"/>
+      <w:r>
+        <w:t>tira</w:t>
+      </w:r>
+      <w:proofErr w:type="spellEnd"/>
+      <w:r>
+        <w:t xml:space="preserve"> as dúvidas, e nos atende qualquer hora do dia, se o assunto for inglês, o Alcir não </w:t>
+      </w:r>
+      <w:r>
+        <w:t>hesita</w:t>
+      </w:r>
+      <w:r>
+        <w:t xml:space="preserve">. </w:t>
+      </w:r>
+    </w:p>
+    <w:p/>
+    <w:p>
+      <w:r>
         <w:t>Allan Seleguim – Aprofundar meu inglês com o Professor Alcir, foi mais que sensacional, ele é um ótimo professor até para os alunos com conhecimentos mais avançados.</w:t>
       </w:r>
     </w:p>
@@ -264,8 +471,13 @@
     <w:p/>
     <w:p>
       <w:r>
-        <w:t>ROW 7 – Algumas das turmas – Galeria melhores momentos – Portfolio Style</w:t>
-      </w:r>
+        <w:t xml:space="preserve">ROW 7 – Algumas das turmas – Galeria melhores momentos – Portfolio </w:t>
+      </w:r>
+      <w:proofErr w:type="spellStart"/>
+      <w:r>
+        <w:t>Style</w:t>
+      </w:r>
+      <w:proofErr w:type="spellEnd"/>
     </w:p>
     <w:p>
       <w:r>
@@ -274,8 +486,13 @@
     </w:p>
     <w:p>
       <w:r>
-        <w:t>ROW 9 – FOOTER SOCIAL NETWORK integrated</w:t>
-      </w:r>
+        <w:t xml:space="preserve">ROW 9 – FOOTER SOCIAL NETWORK </w:t>
+      </w:r>
+      <w:proofErr w:type="spellStart"/>
+      <w:r>
+        <w:t>integrated</w:t>
+      </w:r>
+      <w:proofErr w:type="spellEnd"/>
     </w:p>
     <w:p/>
     <w:p/>

</xml_diff>